<commit_message>
UserInformation.java storing the user information, so it can be accessed in all classes
</commit_message>
<xml_diff>
--- a/Message Protocol Table.docx
+++ b/Message Protocol Table.docx
@@ -210,8 +210,6 @@
             </w:r>
           </w:p>
         </w:tc>
-        <w:bookmarkStart w:id="0" w:name="_GoBack"/>
-        <w:bookmarkEnd w:id="0"/>
       </w:tr>
       <w:tr>
         <w:tc>
@@ -278,23 +276,6 @@
             <w:proofErr w:type="spellEnd"/>
             <w:r>
               <w:t xml:space="preserve"> = </w:t>
-            </w:r>
-            <w:r>
-              <w:rPr>
-                <w:color w:val="1F4E79" w:themeColor="accent1" w:themeShade="80"/>
-              </w:rPr>
-              <w:t>false</w:t>
-            </w:r>
-            <w:r>
-              <w:t xml:space="preserve"> and </w:t>
-            </w:r>
-            <w:proofErr w:type="spellStart"/>
-            <w:r>
-              <w:t>alarmOn</w:t>
-            </w:r>
-            <w:proofErr w:type="spellEnd"/>
-            <w:r>
-              <w:t xml:space="preserve"> set to </w:t>
             </w:r>
             <w:r>
               <w:rPr>
@@ -303,6 +284,28 @@
               <w:t>true</w:t>
             </w:r>
             <w:r>
+              <w:t xml:space="preserve"> and </w:t>
+            </w:r>
+            <w:proofErr w:type="spellStart"/>
+            <w:r>
+              <w:t>alarmOn</w:t>
+            </w:r>
+            <w:proofErr w:type="spellEnd"/>
+            <w:r>
+              <w:t xml:space="preserve"> in AlarmListener</w:t>
+            </w:r>
+            <w:bookmarkStart w:id="0" w:name="_GoBack"/>
+            <w:bookmarkEnd w:id="0"/>
+            <w:r>
+              <w:t xml:space="preserve"> set to </w:t>
+            </w:r>
+            <w:r>
+              <w:rPr>
+                <w:color w:val="1F4E79" w:themeColor="accent1" w:themeShade="80"/>
+              </w:rPr>
+              <w:t>true</w:t>
+            </w:r>
+            <w:r>
               <w:t xml:space="preserve"> (and vice versa)</w:t>
             </w:r>
           </w:p>
@@ -335,7 +338,7 @@
             </w:pPr>
             <w:proofErr w:type="spellStart"/>
             <w:r>
-              <w:t>SnapshotPacket</w:t>
+              <w:t>MotorPacket</w:t>
             </w:r>
             <w:proofErr w:type="spellEnd"/>
           </w:p>
@@ -365,27 +368,11 @@
             </w:pPr>
             <w:proofErr w:type="spellStart"/>
             <w:r>
-              <w:t>Uninitialised</w:t>
-            </w:r>
-            <w:proofErr w:type="spellEnd"/>
-            <w:r>
-              <w:t xml:space="preserve"> </w:t>
-            </w:r>
-            <w:proofErr w:type="spellStart"/>
-            <w:r>
-              <w:t>SnapshotPacket</w:t>
-            </w:r>
-            <w:proofErr w:type="spellEnd"/>
-            <w:r>
-              <w:t xml:space="preserve"> object sent to </w:t>
-            </w:r>
-            <w:proofErr w:type="spellStart"/>
-            <w:r>
-              <w:t>CameraListener</w:t>
-            </w:r>
-            <w:proofErr w:type="spellEnd"/>
-            <w:r>
-              <w:t xml:space="preserve"> to signify request of snapshot from camera</w:t>
+              <w:t>MotorPacket</w:t>
+            </w:r>
+            <w:proofErr w:type="spellEnd"/>
+            <w:r>
+              <w:t xml:space="preserve"> with Boolean direction defined(such that false = left &amp; true = right) to state the way the camera should move</w:t>
             </w:r>
           </w:p>
         </w:tc>
@@ -401,6 +388,37 @@
             </w:pPr>
             <w:proofErr w:type="spellStart"/>
             <w:r>
+              <w:t>AlarmListener</w:t>
+            </w:r>
+            <w:proofErr w:type="spellEnd"/>
+          </w:p>
+        </w:tc>
+        <w:tc>
+          <w:tcPr>
+            <w:tcW w:w="2572" w:type="dxa"/>
+          </w:tcPr>
+          <w:p>
+            <w:pPr>
+              <w:ind w:left="360"/>
+              <w:jc w:val="center"/>
+            </w:pPr>
+            <w:proofErr w:type="spellStart"/>
+            <w:r>
+              <w:t>AuthenticationPacket</w:t>
+            </w:r>
+            <w:proofErr w:type="spellEnd"/>
+          </w:p>
+        </w:tc>
+        <w:tc>
+          <w:tcPr>
+            <w:tcW w:w="2340" w:type="dxa"/>
+          </w:tcPr>
+          <w:p>
+            <w:pPr>
+              <w:jc w:val="center"/>
+            </w:pPr>
+            <w:proofErr w:type="spellStart"/>
+            <w:r>
               <w:t>ServerListener</w:t>
             </w:r>
             <w:proofErr w:type="spellEnd"/>
@@ -408,50 +426,14 @@
         </w:tc>
         <w:tc>
           <w:tcPr>
-            <w:tcW w:w="2572" w:type="dxa"/>
-          </w:tcPr>
-          <w:p>
-            <w:pPr>
-              <w:ind w:left="360"/>
-              <w:jc w:val="center"/>
-            </w:pPr>
-            <w:proofErr w:type="spellStart"/>
-            <w:r>
-              <w:t>MotorPacket</w:t>
-            </w:r>
-            <w:proofErr w:type="spellEnd"/>
-          </w:p>
-        </w:tc>
-        <w:tc>
-          <w:tcPr>
-            <w:tcW w:w="2340" w:type="dxa"/>
-          </w:tcPr>
-          <w:p>
-            <w:pPr>
-              <w:jc w:val="center"/>
-            </w:pPr>
-            <w:proofErr w:type="spellStart"/>
-            <w:r>
-              <w:t>CameraListener</w:t>
-            </w:r>
-            <w:proofErr w:type="spellEnd"/>
-          </w:p>
-        </w:tc>
-        <w:tc>
-          <w:tcPr>
             <w:tcW w:w="2965" w:type="dxa"/>
           </w:tcPr>
           <w:p>
             <w:pPr>
               <w:jc w:val="center"/>
             </w:pPr>
-            <w:proofErr w:type="spellStart"/>
-            <w:r>
-              <w:t>MotorPacket</w:t>
-            </w:r>
-            <w:proofErr w:type="spellEnd"/>
-            <w:r>
-              <w:t xml:space="preserve"> with Boolean direction defined(such that false = left &amp; true = right) to state the way the camera should move</w:t>
+            <w:r>
+              <w:t>To confirm connection to server</w:t>
             </w:r>
           </w:p>
         </w:tc>
@@ -483,7 +465,7 @@
             </w:pPr>
             <w:proofErr w:type="spellStart"/>
             <w:r>
-              <w:t>AuthenticationPacket</w:t>
+              <w:t>MessagePacket</w:t>
             </w:r>
             <w:proofErr w:type="spellEnd"/>
           </w:p>
@@ -512,7 +494,15 @@
               <w:jc w:val="center"/>
             </w:pPr>
             <w:r>
-              <w:t>To confirm connection to server</w:t>
+              <w:t xml:space="preserve">Sends the name(stored in MessagePacket.name) for the server to give the </w:t>
+            </w:r>
+            <w:proofErr w:type="spellStart"/>
+            <w:r>
+              <w:t>AlarmClient</w:t>
+            </w:r>
+            <w:proofErr w:type="spellEnd"/>
+            <w:r>
+              <w:t xml:space="preserve"> &amp; Server connection(It is called “Alarm” at the moment)</w:t>
             </w:r>
           </w:p>
         </w:tc>
@@ -528,7 +518,7 @@
             </w:pPr>
             <w:proofErr w:type="spellStart"/>
             <w:r>
-              <w:t>AlarmListener</w:t>
+              <w:t>CameraListener</w:t>
             </w:r>
             <w:proofErr w:type="spellEnd"/>
           </w:p>
@@ -544,7 +534,7 @@
             </w:pPr>
             <w:proofErr w:type="spellStart"/>
             <w:r>
-              <w:t>MessagePacket</w:t>
+              <w:t>AuthenticationPacket</w:t>
             </w:r>
             <w:proofErr w:type="spellEnd"/>
           </w:p>
@@ -573,15 +563,7 @@
               <w:jc w:val="center"/>
             </w:pPr>
             <w:r>
-              <w:t xml:space="preserve">Sends the name(stored in MessagePacket.name) for the server to give the </w:t>
-            </w:r>
-            <w:proofErr w:type="spellStart"/>
-            <w:r>
-              <w:t>AlarmClient</w:t>
-            </w:r>
-            <w:proofErr w:type="spellEnd"/>
-            <w:r>
-              <w:t xml:space="preserve"> &amp; Server connection(It is called “Alarm” at the moment)</w:t>
+              <w:t>To confirm connection to server</w:t>
             </w:r>
           </w:p>
         </w:tc>
@@ -609,13 +591,10 @@
           <w:p>
             <w:pPr>
               <w:ind w:left="360"/>
-              <w:jc w:val="center"/>
-            </w:pPr>
-            <w:proofErr w:type="spellStart"/>
-            <w:r>
-              <w:t>AuthenticationPacket</w:t>
-            </w:r>
-            <w:proofErr w:type="spellEnd"/>
+            </w:pPr>
+            <w:r>
+              <w:t>Alert Packet</w:t>
+            </w:r>
           </w:p>
         </w:tc>
         <w:tc>
@@ -642,7 +621,7 @@
               <w:jc w:val="center"/>
             </w:pPr>
             <w:r>
-              <w:t>To confirm connection to server</w:t>
+              <w:t>This alerts the server of the motion detector being triggered</w:t>
             </w:r>
           </w:p>
         </w:tc>
@@ -703,103 +682,15 @@
               <w:jc w:val="center"/>
             </w:pPr>
             <w:r>
-              <w:t>Sends the name(stored in MessagePacket.name) for the server</w:t>
-            </w:r>
-            <w:r>
-              <w:t xml:space="preserve"> to give the </w:t>
-            </w:r>
-            <w:proofErr w:type="spellStart"/>
-            <w:r>
-              <w:t>Camera</w:t>
-            </w:r>
-            <w:r>
-              <w:t>Client</w:t>
-            </w:r>
-            <w:proofErr w:type="spellEnd"/>
-            <w:r>
-              <w:t xml:space="preserve"> &amp; Server connection(It is called “</w:t>
-            </w:r>
-            <w:r>
-              <w:t>Camera</w:t>
-            </w:r>
-            <w:r>
-              <w:t>” at the moment)</w:t>
-            </w:r>
-          </w:p>
-        </w:tc>
-      </w:tr>
-      <w:tr>
-        <w:tc>
-          <w:tcPr>
-            <w:tcW w:w="1748" w:type="dxa"/>
-          </w:tcPr>
-          <w:p>
-            <w:pPr>
-              <w:jc w:val="center"/>
-            </w:pPr>
-            <w:proofErr w:type="spellStart"/>
-            <w:r>
-              <w:t>CameraListener</w:t>
-            </w:r>
-            <w:proofErr w:type="spellEnd"/>
-          </w:p>
-        </w:tc>
-        <w:tc>
-          <w:tcPr>
-            <w:tcW w:w="2572" w:type="dxa"/>
-          </w:tcPr>
-          <w:p>
-            <w:pPr>
-              <w:jc w:val="center"/>
-            </w:pPr>
-            <w:proofErr w:type="spellStart"/>
-            <w:r>
-              <w:t>SnapshotPacket</w:t>
-            </w:r>
-            <w:proofErr w:type="spellEnd"/>
-          </w:p>
-        </w:tc>
-        <w:tc>
-          <w:tcPr>
-            <w:tcW w:w="2340" w:type="dxa"/>
-          </w:tcPr>
-          <w:p>
-            <w:pPr>
-              <w:jc w:val="center"/>
-            </w:pPr>
-            <w:proofErr w:type="spellStart"/>
-            <w:r>
-              <w:t>ServerListener</w:t>
-            </w:r>
-            <w:proofErr w:type="spellEnd"/>
-          </w:p>
-        </w:tc>
-        <w:tc>
-          <w:tcPr>
-            <w:tcW w:w="2965" w:type="dxa"/>
-          </w:tcPr>
-          <w:p>
-            <w:pPr>
-              <w:jc w:val="center"/>
-            </w:pPr>
-            <w:r>
-              <w:t>Sending image of snapshot from surveillance.</w:t>
-            </w:r>
-          </w:p>
-          <w:p>
-            <w:pPr>
-              <w:jc w:val="center"/>
-            </w:pPr>
-            <w:r>
-              <w:t xml:space="preserve">If </w:t>
-            </w:r>
-            <w:proofErr w:type="spellStart"/>
-            <w:r>
-              <w:t>SnapshotPacket.alert</w:t>
-            </w:r>
-            <w:proofErr w:type="spellEnd"/>
-            <w:r>
-              <w:t xml:space="preserve"> = true, snapshot is due to intrusion, otherwise it is due to user request</w:t>
+              <w:t xml:space="preserve">Sends the name(stored in MessagePacket.name) for the server to give the </w:t>
+            </w:r>
+            <w:proofErr w:type="spellStart"/>
+            <w:r>
+              <w:t>CameraClient</w:t>
+            </w:r>
+            <w:proofErr w:type="spellEnd"/>
+            <w:r>
+              <w:t xml:space="preserve"> &amp; Server connection(It is called “Camera” at the moment)</w:t>
             </w:r>
           </w:p>
         </w:tc>
@@ -1898,7 +1789,7 @@
 </file>
 
 <file path=customXml/itemProps1.xml><?xml version="1.0" encoding="utf-8"?>
-<ds:datastoreItem xmlns:ds="http://schemas.openxmlformats.org/officeDocument/2006/customXml" ds:itemID="{4DD6FC1C-3E2D-446B-9927-5E7881C503AE}">
+<ds:datastoreItem xmlns:ds="http://schemas.openxmlformats.org/officeDocument/2006/customXml" ds:itemID="{94B06542-19A9-4728-B79F-C805540FA5A2}">
   <ds:schemaRefs>
     <ds:schemaRef ds:uri="http://schemas.openxmlformats.org/officeDocument/2006/bibliography"/>
   </ds:schemaRefs>

</xml_diff>